<commit_message>
Updated weekly report for demo02, minor modifications
</commit_message>
<xml_diff>
--- a/Documents/Demo02/Git Bare Repositoy Report.docx
+++ b/Documents/Demo02/Git Bare Repositoy Report.docx
@@ -216,7 +216,6 @@
                 <w:ilvl w:val="0"/>
                 <w:numId w:val="6"/>
               </w:numPr>
-              <w:jc w:val="center"/>
               <w:rPr>
                 <w:bCs/>
                 <w:sz w:val="28"/>
@@ -263,7 +262,6 @@
                 <w:ilvl w:val="0"/>
                 <w:numId w:val="6"/>
               </w:numPr>
-              <w:jc w:val="center"/>
               <w:rPr>
                 <w:bCs/>
                 <w:sz w:val="28"/>
@@ -294,7 +292,6 @@
                 <w:ilvl w:val="0"/>
                 <w:numId w:val="6"/>
               </w:numPr>
-              <w:jc w:val="center"/>
               <w:rPr>
                 <w:bCs/>
                 <w:sz w:val="28"/>
@@ -317,7 +314,6 @@
                 <w:ilvl w:val="0"/>
                 <w:numId w:val="6"/>
               </w:numPr>
-              <w:jc w:val="center"/>
               <w:rPr>
                 <w:bCs/>
                 <w:sz w:val="28"/>
@@ -340,8 +336,6 @@
               </w:rPr>
               <w:t xml:space="preserve">Add and </w:t>
             </w:r>
-            <w:bookmarkStart w:id="0" w:name="_GoBack"/>
-            <w:bookmarkEnd w:id="0"/>
             <w:r>
               <w:rPr>
                 <w:bCs/>
@@ -366,7 +360,6 @@
                 <w:ilvl w:val="0"/>
                 <w:numId w:val="6"/>
               </w:numPr>
-              <w:jc w:val="center"/>
               <w:rPr>
                 <w:bCs/>
                 <w:sz w:val="28"/>
@@ -394,7 +387,45 @@
             <w:pPr>
               <w:pStyle w:val="ListParagraph"/>
               <w:ind w:left="0"/>
-              <w:jc w:val="center"/>
+              <w:rPr>
+                <w:bCs/>
+                <w:i/>
+                <w:color w:val="FF0000"/>
+                <w:sz w:val="20"/>
+                <w:szCs w:val="20"/>
+              </w:rPr>
+            </w:pPr>
+          </w:p>
+          <w:p>
+            <w:pPr>
+              <w:pStyle w:val="ListParagraph"/>
+              <w:ind w:left="0"/>
+              <w:rPr>
+                <w:bCs/>
+                <w:i/>
+                <w:color w:val="FF0000"/>
+                <w:sz w:val="20"/>
+                <w:szCs w:val="20"/>
+              </w:rPr>
+            </w:pPr>
+          </w:p>
+          <w:p>
+            <w:pPr>
+              <w:pStyle w:val="ListParagraph"/>
+              <w:ind w:left="0"/>
+              <w:rPr>
+                <w:bCs/>
+                <w:i/>
+                <w:color w:val="FF0000"/>
+                <w:sz w:val="20"/>
+                <w:szCs w:val="20"/>
+              </w:rPr>
+            </w:pPr>
+          </w:p>
+          <w:p>
+            <w:pPr>
+              <w:pStyle w:val="ListParagraph"/>
+              <w:ind w:left="0"/>
               <w:rPr>
                 <w:bCs/>
                 <w:i/>
@@ -473,48 +504,8 @@
                 <w:szCs w:val="20"/>
               </w:rPr>
             </w:pPr>
-          </w:p>
-          <w:p>
-            <w:pPr>
-              <w:pStyle w:val="ListParagraph"/>
-              <w:ind w:left="0"/>
-              <w:jc w:val="center"/>
-              <w:rPr>
-                <w:bCs/>
-                <w:i/>
-                <w:color w:val="FF0000"/>
-                <w:sz w:val="20"/>
-                <w:szCs w:val="20"/>
-              </w:rPr>
-            </w:pPr>
-          </w:p>
-          <w:p>
-            <w:pPr>
-              <w:pStyle w:val="ListParagraph"/>
-              <w:ind w:left="0"/>
-              <w:jc w:val="center"/>
-              <w:rPr>
-                <w:bCs/>
-                <w:i/>
-                <w:color w:val="FF0000"/>
-                <w:sz w:val="20"/>
-                <w:szCs w:val="20"/>
-              </w:rPr>
-            </w:pPr>
-          </w:p>
-          <w:p>
-            <w:pPr>
-              <w:pStyle w:val="ListParagraph"/>
-              <w:ind w:left="0"/>
-              <w:jc w:val="center"/>
-              <w:rPr>
-                <w:bCs/>
-                <w:i/>
-                <w:color w:val="FF0000"/>
-                <w:sz w:val="20"/>
-                <w:szCs w:val="20"/>
-              </w:rPr>
-            </w:pPr>
+            <w:bookmarkStart w:id="0" w:name="_GoBack"/>
+            <w:bookmarkEnd w:id="0"/>
           </w:p>
           <w:p>
             <w:pPr>
@@ -1236,7 +1227,7 @@
               <w:color w:val="FFFFFF" w:themeColor="background1"/>
               <w:sz w:val="28"/>
             </w:rPr>
-            <w:t>2</w:t>
+            <w:t>1</w:t>
           </w:r>
           <w:r>
             <w:rPr>

</xml_diff>